<commit_message>
update état de l'art
</commit_message>
<xml_diff>
--- a/00 - Documentation/Réu décembre/Explication_dispositif.docx
+++ b/00 - Documentation/Réu décembre/Explication_dispositif.docx
@@ -6,9 +6,11 @@
       <w:pPr>
         <w:pStyle w:val="Titre1"/>
       </w:pPr>
+      <w:proofErr w:type="gramStart"/>
       <w:r>
         <w:t>Intro:</w:t>
       </w:r>
+      <w:proofErr w:type="gramEnd"/>
     </w:p>
     <w:p/>
     <w:p>
@@ -46,7 +48,15 @@
         </w:rPr>
       </w:pPr>
       <w:r>
-        <w:t>Le capteur utilisé est le Movuino, développé au centre de recherche interdisciplinaire (CRI) il s’agit d’un esp8266 associé à un MPU9250. Ce capteur nous permet d’avoir accès à des données d’accélération et de vitesse angulaire (aussi de champ magnétique mais on ne s’y intéresse pas ici).</w:t>
+        <w:t xml:space="preserve">Le capteur utilisé est le </w:t>
+      </w:r>
+      <w:proofErr w:type="spellStart"/>
+      <w:r>
+        <w:t>Movuino</w:t>
+      </w:r>
+      <w:proofErr w:type="spellEnd"/>
+      <w:r>
+        <w:t>, développé au centre de recherche interdisciplinaire (CRI) il s’agit d’un esp8266 associé à un MPU9250. Ce capteur nous permet d’avoir accès à des données d’accélération et de vitesse angulaire (aussi de champ magnétique mais on ne s’y intéresse pas ici).</w:t>
       </w:r>
       <w:r>
         <w:rPr>
@@ -108,7 +118,7 @@
                     </pic:cNvPicPr>
                   </pic:nvPicPr>
                   <pic:blipFill rotWithShape="1">
-                    <a:blip r:embed="rId4">
+                    <a:blip r:embed="rId5">
                       <a:extLst>
                         <a:ext uri="{28A0092B-C50C-407E-A947-70E740481C1C}">
                           <a14:useLocalDpi xmlns:a14="http://schemas.microsoft.com/office/drawing/2010/main" val="0"/>
@@ -165,7 +175,7 @@
                     </pic:cNvPicPr>
                   </pic:nvPicPr>
                   <pic:blipFill>
-                    <a:blip r:embed="rId5">
+                    <a:blip r:embed="rId6">
                       <a:extLst>
                         <a:ext uri="{28A0092B-C50C-407E-A947-70E740481C1C}">
                           <a14:useLocalDpi xmlns:a14="http://schemas.microsoft.com/office/drawing/2010/main" val="0"/>
@@ -212,7 +222,15 @@
     </w:p>
     <w:p>
       <w:r>
-        <w:t>Le capteur est fixé sur le « Truck » arrière, près du tail de la planche.</w:t>
+        <w:t xml:space="preserve">Le capteur est fixé sur le « Truck » arrière, près du </w:t>
+      </w:r>
+      <w:proofErr w:type="spellStart"/>
+      <w:r>
+        <w:t>tail</w:t>
+      </w:r>
+      <w:proofErr w:type="spellEnd"/>
+      <w:r>
+        <w:t xml:space="preserve"> de la planche.</w:t>
       </w:r>
     </w:p>
     <w:p>
@@ -234,29 +252,731 @@
     </w:p>
     <w:p/>
     <w:p>
-      <w:r>
-        <w:t xml:space="preserve">En skateboard (comme en snowboard), les skateurs ont </w:t>
-      </w:r>
-      <w:r>
-        <w:t xml:space="preserve">une position de pieds préférentielle sur la planche que l’on nomme « stance ». Le skateur peut préférer d’avoir son pied gauche en avant de la planche, il sera à ce moment la « regular », s’il est plus à l’aise avec le pied droit en avant, il sera « goofy ». Deux stances différentes peuvent impliquer des changements de rotation selon des axes pour certaines figures (symétrie par rapport à l’axe longitudinal du skate), que l’on explicitera plus loin. </w:t>
+      <w:pPr>
+        <w:jc w:val="both"/>
+      </w:pPr>
+      <w:r>
+        <w:t>En skateboard (comme en snowboard</w:t>
+      </w:r>
+      <w:r>
+        <w:t xml:space="preserve">, </w:t>
+      </w:r>
+      <w:proofErr w:type="gramStart"/>
+      <w:r>
+        <w:t>wakeboard..</w:t>
+      </w:r>
+      <w:proofErr w:type="spellStart"/>
+      <w:proofErr w:type="gramEnd"/>
+      <w:r>
+        <w:t>etc</w:t>
+      </w:r>
+      <w:proofErr w:type="spellEnd"/>
+      <w:r>
+        <w:t xml:space="preserve">), les skateurs ont </w:t>
+      </w:r>
+      <w:r>
+        <w:t>une position de pieds préférentielle sur la planche que l’on nomme « stance ». Le skateur peut préférer d’avoir son pied gauche en avant de la planche, il sera à ce moment la « </w:t>
+      </w:r>
+      <w:proofErr w:type="spellStart"/>
+      <w:r>
+        <w:t>regular</w:t>
+      </w:r>
+      <w:proofErr w:type="spellEnd"/>
+      <w:r>
+        <w:t> », s’il est plus à l’aise avec le pied droit en avant, il sera « </w:t>
+      </w:r>
+      <w:proofErr w:type="spellStart"/>
+      <w:r>
+        <w:t>goofy</w:t>
+      </w:r>
+      <w:proofErr w:type="spellEnd"/>
+      <w:r>
+        <w:t xml:space="preserve"> ». Deux stances différentes peuvent impliquer des changements de rotation selon des axes pour certaines figures (symétrie par rapport à l’axe longitudinal du skate), que l’on explicitera plus loin. </w:t>
+      </w:r>
+    </w:p>
+    <w:p>
+      <w:pPr>
+        <w:jc w:val="both"/>
+      </w:pPr>
+      <w:r>
+        <w:lastRenderedPageBreak/>
+        <w:t>Un skateur peut aussi choisir de rouler/</w:t>
+      </w:r>
+      <w:proofErr w:type="spellStart"/>
+      <w:r>
+        <w:t>skater</w:t>
+      </w:r>
+      <w:proofErr w:type="spellEnd"/>
+      <w:r>
+        <w:t xml:space="preserve"> dans l’autre stance (</w:t>
+      </w:r>
+      <w:proofErr w:type="spellStart"/>
+      <w:r>
+        <w:t>goofy</w:t>
+      </w:r>
+      <w:proofErr w:type="spellEnd"/>
+      <w:r>
+        <w:t xml:space="preserve"> qui skate en </w:t>
+      </w:r>
+      <w:proofErr w:type="spellStart"/>
+      <w:r>
+        <w:t>regular</w:t>
+      </w:r>
+      <w:proofErr w:type="spellEnd"/>
+      <w:r>
+        <w:t xml:space="preserve"> et vice-versa), on dit que le skateur roule en « switch ». Nous ne nous intéresserons pas à ce cas-là dans notre projet.</w:t>
+      </w:r>
+    </w:p>
+    <w:p>
+      <w:pPr>
+        <w:jc w:val="center"/>
+      </w:pPr>
+      <w:r>
+        <w:rPr>
+          <w:noProof/>
+          <w:lang w:eastAsia="fr-FR"/>
+        </w:rPr>
+        <w:drawing>
+          <wp:inline distT="0" distB="0" distL="0" distR="0">
+            <wp:extent cx="2657475" cy="3037114"/>
+            <wp:effectExtent l="0" t="0" r="0" b="0"/>
+            <wp:docPr id="3" name="Image 3" descr="C:\Users\Pierre\Documents\GitHub\SkateboardXXX3000\00 - Documentation\Réu décembre\goofy_regular.jfif"/>
+            <wp:cNvGraphicFramePr>
+              <a:graphicFrameLocks xmlns:a="http://schemas.openxmlformats.org/drawingml/2006/main" noChangeAspect="1"/>
+            </wp:cNvGraphicFramePr>
+            <a:graphic xmlns:a="http://schemas.openxmlformats.org/drawingml/2006/main">
+              <a:graphicData uri="http://schemas.openxmlformats.org/drawingml/2006/picture">
+                <pic:pic xmlns:pic="http://schemas.openxmlformats.org/drawingml/2006/picture">
+                  <pic:nvPicPr>
+                    <pic:cNvPr id="0" name="Picture 1" descr="C:\Users\Pierre\Documents\GitHub\SkateboardXXX3000\00 - Documentation\Réu décembre\goofy_regular.jfif"/>
+                    <pic:cNvPicPr>
+                      <a:picLocks noChangeAspect="1" noChangeArrowheads="1"/>
+                    </pic:cNvPicPr>
+                  </pic:nvPicPr>
+                  <pic:blipFill>
+                    <a:blip r:embed="rId7">
+                      <a:extLst>
+                        <a:ext uri="{28A0092B-C50C-407E-A947-70E740481C1C}">
+                          <a14:useLocalDpi xmlns:a14="http://schemas.microsoft.com/office/drawing/2010/main" val="0"/>
+                        </a:ext>
+                      </a:extLst>
+                    </a:blip>
+                    <a:srcRect/>
+                    <a:stretch>
+                      <a:fillRect/>
+                    </a:stretch>
+                  </pic:blipFill>
+                  <pic:spPr bwMode="auto">
+                    <a:xfrm>
+                      <a:off x="0" y="0"/>
+                      <a:ext cx="2663757" cy="3044293"/>
+                    </a:xfrm>
+                    <a:prstGeom prst="rect">
+                      <a:avLst/>
+                    </a:prstGeom>
+                    <a:noFill/>
+                    <a:ln>
+                      <a:noFill/>
+                    </a:ln>
+                  </pic:spPr>
+                </pic:pic>
+              </a:graphicData>
+            </a:graphic>
+          </wp:inline>
+        </w:drawing>
+      </w:r>
+    </w:p>
+    <w:p>
+      <w:pPr>
+        <w:pStyle w:val="Sous-titre"/>
+        <w:jc w:val="center"/>
+      </w:pPr>
+      <w:r>
+        <w:t xml:space="preserve">Schéma des positions </w:t>
+      </w:r>
+      <w:proofErr w:type="spellStart"/>
+      <w:r>
+        <w:t>goofy</w:t>
+      </w:r>
+      <w:proofErr w:type="spellEnd"/>
+      <w:r>
+        <w:t xml:space="preserve"> et </w:t>
+      </w:r>
+      <w:proofErr w:type="spellStart"/>
+      <w:r>
+        <w:t>regular</w:t>
+      </w:r>
+      <w:proofErr w:type="spellEnd"/>
+    </w:p>
+    <w:p/>
+    <w:p>
+      <w:pPr>
+        <w:pStyle w:val="Titre2"/>
+      </w:pPr>
+      <w:r>
+        <w:t xml:space="preserve">La réalisation des figures </w:t>
+      </w:r>
+    </w:p>
+    <w:p/>
+    <w:p>
+      <w:r>
+        <w:t>Les figures « flats » effectuées par un skateur ont toutes en commun ce que l’on appelle le « pop »</w:t>
+      </w:r>
+      <w:r>
+        <w:t xml:space="preserve"> </w:t>
+      </w:r>
+      <w:r>
+        <w:t>(sauf quelques rares exceptions qu’on ne traitera pas dans ce projet)</w:t>
+      </w:r>
+      <w:r>
+        <w:t>.</w:t>
+      </w:r>
+      <w:r>
+        <w:t xml:space="preserve"> Le pop consiste en un appuie vif verticale sur le </w:t>
+      </w:r>
+      <w:proofErr w:type="spellStart"/>
+      <w:r>
+        <w:t>tail</w:t>
+      </w:r>
+      <w:proofErr w:type="spellEnd"/>
+      <w:r>
+        <w:t xml:space="preserve"> ou le </w:t>
+      </w:r>
+      <w:proofErr w:type="spellStart"/>
+      <w:r>
+        <w:t>nose</w:t>
+      </w:r>
+      <w:proofErr w:type="spellEnd"/>
+      <w:r>
+        <w:t xml:space="preserve"> de la planche de manière à lever le côté opposé afin de faire sauter la planche. Le pop implique donc une rotation autour de l’axe x et donc une variation de la vitesse angulaire selon x. Pour certaines figures, notamment celles qui nécessitent une rotation de 360</w:t>
+      </w:r>
+      <w:r>
+        <w:t>°</w:t>
+      </w:r>
+      <w:r>
+        <w:t xml:space="preserve"> selon</w:t>
+      </w:r>
+      <w:r>
+        <w:t xml:space="preserve"> z, le pop est effectué de manière plus horizontale, c’est nommé le « scoop ». </w:t>
+      </w:r>
+    </w:p>
+    <w:p>
+      <w:r>
+        <w:t xml:space="preserve">Certaines figures ont besoins </w:t>
+      </w:r>
+      <w:r>
+        <w:t>non seulement d’un pop ou d’un scoop pour être effectué</w:t>
+      </w:r>
+      <w:r>
+        <w:t xml:space="preserve">, </w:t>
+      </w:r>
+      <w:r>
+        <w:t xml:space="preserve">mais elles peuvent avoir aussi besoin d’utiliser le pied opposé au pop/scoop pour lancer la figure. Souvent ce dernier utilise la friction qu’il y a entre le pied et le skate afin de lever la planche et/ou de donner un mouvement supplémentaire à cette dernière. </w:t>
       </w:r>
     </w:p>
     <w:p/>
     <w:p/>
+    <w:p/>
+    <w:p/>
+    <w:p/>
+    <w:p/>
+    <w:p/>
     <w:p>
       <w:r>
-        <w:t>Les figures « flats » effectuées par un skateur ont toutes en commun ce que l’on appelle le « pop ». Le pop consiste en un appuie vif verticale sur le tail ou le nose de la planche de manière à lever le côté opposé afin de faire sauter la planche. Le pop implique donc une rotation autour de l’axe x et donc une variation de la vitesse angulaire selon x. Pour certaines figures, notamment celles qui nécessitent une rotation de 360</w:t>
-      </w:r>
-      <w:r>
-        <w:t>°</w:t>
-      </w:r>
-      <w:bookmarkStart w:id="0" w:name="_GoBack"/>
-      <w:bookmarkEnd w:id="0"/>
-      <w:r>
-        <w:t xml:space="preserve"> selon</w:t>
-      </w:r>
-      <w:r>
-        <w:t xml:space="preserve"> z, le pop est effectué de manière plus horizontale, c’est nommé le « scoop ». </w:t>
+        <w:lastRenderedPageBreak/>
+        <w:t xml:space="preserve">Dans notre projet nous nous intéressons aux figures suivantes : </w:t>
+      </w:r>
+    </w:p>
+    <w:tbl>
+      <w:tblPr>
+        <w:tblStyle w:val="Grilledutableau"/>
+        <w:tblW w:w="9639" w:type="dxa"/>
+        <w:tblInd w:w="-284" w:type="dxa"/>
+        <w:tblLook w:val="04A0" w:firstRow="1" w:lastRow="0" w:firstColumn="1" w:lastColumn="0" w:noHBand="0" w:noVBand="1"/>
+      </w:tblPr>
+      <w:tblGrid>
+        <w:gridCol w:w="1555"/>
+        <w:gridCol w:w="2977"/>
+        <w:gridCol w:w="1275"/>
+        <w:gridCol w:w="1276"/>
+        <w:gridCol w:w="2556"/>
+      </w:tblGrid>
+      <w:tr>
+        <w:tc>
+          <w:tcPr>
+            <w:tcW w:w="1555" w:type="dxa"/>
+          </w:tcPr>
+          <w:p>
+            <w:r>
+              <w:t>Figure</w:t>
+            </w:r>
+          </w:p>
+        </w:tc>
+        <w:tc>
+          <w:tcPr>
+            <w:tcW w:w="2977" w:type="dxa"/>
+          </w:tcPr>
+          <w:p>
+            <w:r>
+              <w:t>Explication de la figure</w:t>
+            </w:r>
+          </w:p>
+        </w:tc>
+        <w:tc>
+          <w:tcPr>
+            <w:tcW w:w="1275" w:type="dxa"/>
+          </w:tcPr>
+          <w:p>
+            <w:r>
+              <w:t>Rotations (</w:t>
+            </w:r>
+            <w:proofErr w:type="spellStart"/>
+            <w:r>
+              <w:t>goofy</w:t>
+            </w:r>
+            <w:proofErr w:type="spellEnd"/>
+            <w:r>
+              <w:t>)</w:t>
+            </w:r>
+          </w:p>
+        </w:tc>
+        <w:tc>
+          <w:tcPr>
+            <w:tcW w:w="1276" w:type="dxa"/>
+          </w:tcPr>
+          <w:p>
+            <w:r>
+              <w:t>Pop/scoop</w:t>
+            </w:r>
+          </w:p>
+        </w:tc>
+        <w:tc>
+          <w:tcPr>
+            <w:tcW w:w="2556" w:type="dxa"/>
+          </w:tcPr>
+          <w:p>
+            <w:r>
+              <w:t xml:space="preserve">Différence </w:t>
+            </w:r>
+            <w:proofErr w:type="spellStart"/>
+            <w:r>
+              <w:t>goofy</w:t>
+            </w:r>
+            <w:proofErr w:type="spellEnd"/>
+            <w:r>
+              <w:t>/</w:t>
+            </w:r>
+            <w:proofErr w:type="spellStart"/>
+            <w:r>
+              <w:t>regular</w:t>
+            </w:r>
+            <w:proofErr w:type="spellEnd"/>
+          </w:p>
+        </w:tc>
+      </w:tr>
+      <w:tr>
+        <w:tc>
+          <w:tcPr>
+            <w:tcW w:w="1555" w:type="dxa"/>
+          </w:tcPr>
+          <w:p>
+            <w:proofErr w:type="spellStart"/>
+            <w:r>
+              <w:t>Ollie</w:t>
+            </w:r>
+            <w:proofErr w:type="spellEnd"/>
+          </w:p>
+        </w:tc>
+        <w:tc>
+          <w:tcPr>
+            <w:tcW w:w="2977" w:type="dxa"/>
+          </w:tcPr>
+          <w:p>
+            <w:pPr>
+              <w:pStyle w:val="Paragraphedeliste"/>
+              <w:numPr>
+                <w:ilvl w:val="0"/>
+                <w:numId w:val="1"/>
+              </w:numPr>
+            </w:pPr>
+            <w:r>
+              <w:t xml:space="preserve">Pop sur le </w:t>
+            </w:r>
+            <w:proofErr w:type="spellStart"/>
+            <w:r>
+              <w:t>tail</w:t>
+            </w:r>
+            <w:proofErr w:type="spellEnd"/>
+            <w:r>
+              <w:t xml:space="preserve"> avec le pied arrière</w:t>
+            </w:r>
+          </w:p>
+          <w:p>
+            <w:pPr>
+              <w:pStyle w:val="Paragraphedeliste"/>
+              <w:numPr>
+                <w:ilvl w:val="0"/>
+                <w:numId w:val="1"/>
+              </w:numPr>
+            </w:pPr>
+            <w:r>
+              <w:t>Le pied avant</w:t>
+            </w:r>
+            <w:r>
+              <w:t xml:space="preserve"> monte la planche par friction</w:t>
+            </w:r>
+            <w:bookmarkStart w:id="0" w:name="_GoBack"/>
+            <w:bookmarkEnd w:id="0"/>
+          </w:p>
+          <w:p>
+            <w:pPr>
+              <w:pStyle w:val="Paragraphedeliste"/>
+              <w:numPr>
+                <w:ilvl w:val="0"/>
+                <w:numId w:val="1"/>
+              </w:numPr>
+            </w:pPr>
+          </w:p>
+          <w:p/>
+        </w:tc>
+        <w:tc>
+          <w:tcPr>
+            <w:tcW w:w="1275" w:type="dxa"/>
+          </w:tcPr>
+          <w:p/>
+        </w:tc>
+        <w:tc>
+          <w:tcPr>
+            <w:tcW w:w="1276" w:type="dxa"/>
+          </w:tcPr>
+          <w:p/>
+        </w:tc>
+        <w:tc>
+          <w:tcPr>
+            <w:tcW w:w="2556" w:type="dxa"/>
+          </w:tcPr>
+          <w:p/>
+        </w:tc>
+      </w:tr>
+      <w:tr>
+        <w:tc>
+          <w:tcPr>
+            <w:tcW w:w="1555" w:type="dxa"/>
+          </w:tcPr>
+          <w:p>
+            <w:proofErr w:type="spellStart"/>
+            <w:r>
+              <w:t>Nollie</w:t>
+            </w:r>
+            <w:proofErr w:type="spellEnd"/>
+          </w:p>
+        </w:tc>
+        <w:tc>
+          <w:tcPr>
+            <w:tcW w:w="2977" w:type="dxa"/>
+          </w:tcPr>
+          <w:p/>
+        </w:tc>
+        <w:tc>
+          <w:tcPr>
+            <w:tcW w:w="1275" w:type="dxa"/>
+          </w:tcPr>
+          <w:p/>
+        </w:tc>
+        <w:tc>
+          <w:tcPr>
+            <w:tcW w:w="1276" w:type="dxa"/>
+          </w:tcPr>
+          <w:p/>
+        </w:tc>
+        <w:tc>
+          <w:tcPr>
+            <w:tcW w:w="2556" w:type="dxa"/>
+          </w:tcPr>
+          <w:p/>
+        </w:tc>
+      </w:tr>
+      <w:tr>
+        <w:tc>
+          <w:tcPr>
+            <w:tcW w:w="1555" w:type="dxa"/>
+          </w:tcPr>
+          <w:p>
+            <w:r>
+              <w:t>Bs pop-</w:t>
+            </w:r>
+            <w:proofErr w:type="spellStart"/>
+            <w:r>
+              <w:t>shovit</w:t>
+            </w:r>
+            <w:proofErr w:type="spellEnd"/>
+          </w:p>
+        </w:tc>
+        <w:tc>
+          <w:tcPr>
+            <w:tcW w:w="2977" w:type="dxa"/>
+          </w:tcPr>
+          <w:p/>
+        </w:tc>
+        <w:tc>
+          <w:tcPr>
+            <w:tcW w:w="1275" w:type="dxa"/>
+          </w:tcPr>
+          <w:p/>
+        </w:tc>
+        <w:tc>
+          <w:tcPr>
+            <w:tcW w:w="1276" w:type="dxa"/>
+          </w:tcPr>
+          <w:p/>
+        </w:tc>
+        <w:tc>
+          <w:tcPr>
+            <w:tcW w:w="2556" w:type="dxa"/>
+          </w:tcPr>
+          <w:p/>
+        </w:tc>
+      </w:tr>
+      <w:tr>
+        <w:tc>
+          <w:tcPr>
+            <w:tcW w:w="1555" w:type="dxa"/>
+          </w:tcPr>
+          <w:p>
+            <w:proofErr w:type="spellStart"/>
+            <w:r>
+              <w:t>Fs</w:t>
+            </w:r>
+            <w:proofErr w:type="spellEnd"/>
+            <w:r>
+              <w:t xml:space="preserve"> pop-</w:t>
+            </w:r>
+            <w:proofErr w:type="spellStart"/>
+            <w:r>
+              <w:t>shovit</w:t>
+            </w:r>
+            <w:proofErr w:type="spellEnd"/>
+          </w:p>
+        </w:tc>
+        <w:tc>
+          <w:tcPr>
+            <w:tcW w:w="2977" w:type="dxa"/>
+          </w:tcPr>
+          <w:p/>
+        </w:tc>
+        <w:tc>
+          <w:tcPr>
+            <w:tcW w:w="1275" w:type="dxa"/>
+          </w:tcPr>
+          <w:p/>
+        </w:tc>
+        <w:tc>
+          <w:tcPr>
+            <w:tcW w:w="1276" w:type="dxa"/>
+          </w:tcPr>
+          <w:p/>
+        </w:tc>
+        <w:tc>
+          <w:tcPr>
+            <w:tcW w:w="2556" w:type="dxa"/>
+          </w:tcPr>
+          <w:p/>
+        </w:tc>
+      </w:tr>
+      <w:tr>
+        <w:tc>
+          <w:tcPr>
+            <w:tcW w:w="1555" w:type="dxa"/>
+          </w:tcPr>
+          <w:p>
+            <w:proofErr w:type="spellStart"/>
+            <w:r>
+              <w:t>Kickflip</w:t>
+            </w:r>
+            <w:proofErr w:type="spellEnd"/>
+          </w:p>
+        </w:tc>
+        <w:tc>
+          <w:tcPr>
+            <w:tcW w:w="2977" w:type="dxa"/>
+          </w:tcPr>
+          <w:p/>
+        </w:tc>
+        <w:tc>
+          <w:tcPr>
+            <w:tcW w:w="1275" w:type="dxa"/>
+          </w:tcPr>
+          <w:p/>
+        </w:tc>
+        <w:tc>
+          <w:tcPr>
+            <w:tcW w:w="1276" w:type="dxa"/>
+          </w:tcPr>
+          <w:p/>
+        </w:tc>
+        <w:tc>
+          <w:tcPr>
+            <w:tcW w:w="2556" w:type="dxa"/>
+          </w:tcPr>
+          <w:p/>
+        </w:tc>
+      </w:tr>
+      <w:tr>
+        <w:tc>
+          <w:tcPr>
+            <w:tcW w:w="1555" w:type="dxa"/>
+          </w:tcPr>
+          <w:p>
+            <w:proofErr w:type="spellStart"/>
+            <w:r>
+              <w:t>Heelflip</w:t>
+            </w:r>
+            <w:proofErr w:type="spellEnd"/>
+          </w:p>
+        </w:tc>
+        <w:tc>
+          <w:tcPr>
+            <w:tcW w:w="2977" w:type="dxa"/>
+          </w:tcPr>
+          <w:p/>
+        </w:tc>
+        <w:tc>
+          <w:tcPr>
+            <w:tcW w:w="1275" w:type="dxa"/>
+          </w:tcPr>
+          <w:p/>
+        </w:tc>
+        <w:tc>
+          <w:tcPr>
+            <w:tcW w:w="1276" w:type="dxa"/>
+          </w:tcPr>
+          <w:p/>
+        </w:tc>
+        <w:tc>
+          <w:tcPr>
+            <w:tcW w:w="2556" w:type="dxa"/>
+          </w:tcPr>
+          <w:p/>
+        </w:tc>
+      </w:tr>
+      <w:tr>
+        <w:tc>
+          <w:tcPr>
+            <w:tcW w:w="1555" w:type="dxa"/>
+          </w:tcPr>
+          <w:p>
+            <w:r>
+              <w:t>Bs 180</w:t>
+            </w:r>
+          </w:p>
+        </w:tc>
+        <w:tc>
+          <w:tcPr>
+            <w:tcW w:w="2977" w:type="dxa"/>
+          </w:tcPr>
+          <w:p/>
+        </w:tc>
+        <w:tc>
+          <w:tcPr>
+            <w:tcW w:w="1275" w:type="dxa"/>
+          </w:tcPr>
+          <w:p/>
+        </w:tc>
+        <w:tc>
+          <w:tcPr>
+            <w:tcW w:w="1276" w:type="dxa"/>
+          </w:tcPr>
+          <w:p/>
+        </w:tc>
+        <w:tc>
+          <w:tcPr>
+            <w:tcW w:w="2556" w:type="dxa"/>
+          </w:tcPr>
+          <w:p/>
+        </w:tc>
+      </w:tr>
+      <w:tr>
+        <w:tc>
+          <w:tcPr>
+            <w:tcW w:w="1555" w:type="dxa"/>
+          </w:tcPr>
+          <w:p>
+            <w:proofErr w:type="spellStart"/>
+            <w:r>
+              <w:t>Fs</w:t>
+            </w:r>
+            <w:proofErr w:type="spellEnd"/>
+            <w:r>
+              <w:t xml:space="preserve"> 180</w:t>
+            </w:r>
+          </w:p>
+        </w:tc>
+        <w:tc>
+          <w:tcPr>
+            <w:tcW w:w="2977" w:type="dxa"/>
+          </w:tcPr>
+          <w:p/>
+        </w:tc>
+        <w:tc>
+          <w:tcPr>
+            <w:tcW w:w="1275" w:type="dxa"/>
+          </w:tcPr>
+          <w:p/>
+        </w:tc>
+        <w:tc>
+          <w:tcPr>
+            <w:tcW w:w="1276" w:type="dxa"/>
+          </w:tcPr>
+          <w:p/>
+        </w:tc>
+        <w:tc>
+          <w:tcPr>
+            <w:tcW w:w="2556" w:type="dxa"/>
+          </w:tcPr>
+          <w:p/>
+        </w:tc>
+      </w:tr>
+      <w:tr>
+        <w:tc>
+          <w:tcPr>
+            <w:tcW w:w="1555" w:type="dxa"/>
+          </w:tcPr>
+          <w:p>
+            <w:r>
+              <w:t>360 flip</w:t>
+            </w:r>
+          </w:p>
+        </w:tc>
+        <w:tc>
+          <w:tcPr>
+            <w:tcW w:w="2977" w:type="dxa"/>
+          </w:tcPr>
+          <w:p/>
+        </w:tc>
+        <w:tc>
+          <w:tcPr>
+            <w:tcW w:w="1275" w:type="dxa"/>
+          </w:tcPr>
+          <w:p/>
+        </w:tc>
+        <w:tc>
+          <w:tcPr>
+            <w:tcW w:w="1276" w:type="dxa"/>
+          </w:tcPr>
+          <w:p/>
+        </w:tc>
+        <w:tc>
+          <w:tcPr>
+            <w:tcW w:w="2556" w:type="dxa"/>
+          </w:tcPr>
+          <w:p/>
+        </w:tc>
+      </w:tr>
+    </w:tbl>
+    <w:p/>
+    <w:p>
+      <w:r>
+        <w:t xml:space="preserve">Les figures effectuées par un skateur sont définies par le mouvement du skate mais aussi par le mouvement du skateur en l’air. </w:t>
       </w:r>
     </w:p>
     <w:p/>
@@ -268,6 +988,100 @@
     </w:sectPr>
   </w:body>
 </w:document>
+</file>
+
+<file path=word/numbering.xml><?xml version="1.0" encoding="utf-8"?>
+<w:numbering xmlns:wpc="http://schemas.microsoft.com/office/word/2010/wordprocessingCanvas" xmlns:cx="http://schemas.microsoft.com/office/drawing/2014/chartex" xmlns:mc="http://schemas.openxmlformats.org/markup-compatibility/2006" xmlns:o="urn:schemas-microsoft-com:office:office" xmlns:r="http://schemas.openxmlformats.org/officeDocument/2006/relationships" xmlns:m="http://schemas.openxmlformats.org/officeDocument/2006/math" xmlns:v="urn:schemas-microsoft-com:vml" xmlns:wp14="http://schemas.microsoft.com/office/word/2010/wordprocessingDrawing" xmlns:wp="http://schemas.openxmlformats.org/drawingml/2006/wordprocessingDrawing" xmlns:w10="urn:schemas-microsoft-com:office:word" xmlns:w="http://schemas.openxmlformats.org/wordprocessingml/2006/main" xmlns:w14="http://schemas.microsoft.com/office/word/2010/wordml" xmlns:w15="http://schemas.microsoft.com/office/word/2012/wordml" xmlns:w16se="http://schemas.microsoft.com/office/word/2015/wordml/symex" xmlns:wpg="http://schemas.microsoft.com/office/word/2010/wordprocessingGroup" xmlns:wpi="http://schemas.microsoft.com/office/word/2010/wordprocessingInk" xmlns:wne="http://schemas.microsoft.com/office/word/2006/wordml" xmlns:wps="http://schemas.microsoft.com/office/word/2010/wordprocessingShape" mc:Ignorable="w14 w15 w16se wp14">
+  <w:abstractNum w:abstractNumId="0" w15:restartNumberingAfterBreak="0">
+    <w:nsid w:val="71F3506E"/>
+    <w:multiLevelType w:val="hybridMultilevel"/>
+    <w:tmpl w:val="BBFEA016"/>
+    <w:lvl w:ilvl="0" w:tplc="040C000F">
+      <w:start w:val="1"/>
+      <w:numFmt w:val="decimal"/>
+      <w:lvlText w:val="%1."/>
+      <w:lvlJc w:val="left"/>
+      <w:pPr>
+        <w:ind w:left="720" w:hanging="360"/>
+      </w:pPr>
+    </w:lvl>
+    <w:lvl w:ilvl="1" w:tplc="040C0019" w:tentative="1">
+      <w:start w:val="1"/>
+      <w:numFmt w:val="lowerLetter"/>
+      <w:lvlText w:val="%2."/>
+      <w:lvlJc w:val="left"/>
+      <w:pPr>
+        <w:ind w:left="1440" w:hanging="360"/>
+      </w:pPr>
+    </w:lvl>
+    <w:lvl w:ilvl="2" w:tplc="040C001B" w:tentative="1">
+      <w:start w:val="1"/>
+      <w:numFmt w:val="lowerRoman"/>
+      <w:lvlText w:val="%3."/>
+      <w:lvlJc w:val="right"/>
+      <w:pPr>
+        <w:ind w:left="2160" w:hanging="180"/>
+      </w:pPr>
+    </w:lvl>
+    <w:lvl w:ilvl="3" w:tplc="040C000F" w:tentative="1">
+      <w:start w:val="1"/>
+      <w:numFmt w:val="decimal"/>
+      <w:lvlText w:val="%4."/>
+      <w:lvlJc w:val="left"/>
+      <w:pPr>
+        <w:ind w:left="2880" w:hanging="360"/>
+      </w:pPr>
+    </w:lvl>
+    <w:lvl w:ilvl="4" w:tplc="040C0019" w:tentative="1">
+      <w:start w:val="1"/>
+      <w:numFmt w:val="lowerLetter"/>
+      <w:lvlText w:val="%5."/>
+      <w:lvlJc w:val="left"/>
+      <w:pPr>
+        <w:ind w:left="3600" w:hanging="360"/>
+      </w:pPr>
+    </w:lvl>
+    <w:lvl w:ilvl="5" w:tplc="040C001B" w:tentative="1">
+      <w:start w:val="1"/>
+      <w:numFmt w:val="lowerRoman"/>
+      <w:lvlText w:val="%6."/>
+      <w:lvlJc w:val="right"/>
+      <w:pPr>
+        <w:ind w:left="4320" w:hanging="180"/>
+      </w:pPr>
+    </w:lvl>
+    <w:lvl w:ilvl="6" w:tplc="040C000F" w:tentative="1">
+      <w:start w:val="1"/>
+      <w:numFmt w:val="decimal"/>
+      <w:lvlText w:val="%7."/>
+      <w:lvlJc w:val="left"/>
+      <w:pPr>
+        <w:ind w:left="5040" w:hanging="360"/>
+      </w:pPr>
+    </w:lvl>
+    <w:lvl w:ilvl="7" w:tplc="040C0019" w:tentative="1">
+      <w:start w:val="1"/>
+      <w:numFmt w:val="lowerLetter"/>
+      <w:lvlText w:val="%8."/>
+      <w:lvlJc w:val="left"/>
+      <w:pPr>
+        <w:ind w:left="5760" w:hanging="360"/>
+      </w:pPr>
+    </w:lvl>
+    <w:lvl w:ilvl="8" w:tplc="040C001B" w:tentative="1">
+      <w:start w:val="1"/>
+      <w:numFmt w:val="lowerRoman"/>
+      <w:lvlText w:val="%9."/>
+      <w:lvlJc w:val="right"/>
+      <w:pPr>
+        <w:ind w:left="6480" w:hanging="180"/>
+      </w:pPr>
+    </w:lvl>
+  </w:abstractNum>
+  <w:num w:numId="1">
+    <w:abstractNumId w:val="0"/>
+  </w:num>
+</w:numbering>
 </file>
 
 <file path=word/styles.xml><?xml version="1.0" encoding="utf-8"?>
@@ -792,6 +1606,36 @@
       <w:szCs w:val="26"/>
     </w:rPr>
   </w:style>
+  <w:style w:type="table" w:styleId="Grilledutableau">
+    <w:name w:val="Table Grid"/>
+    <w:basedOn w:val="TableauNormal"/>
+    <w:uiPriority w:val="39"/>
+    <w:rsid w:val="005A213A"/>
+    <w:pPr>
+      <w:spacing w:after="0" w:line="240" w:lineRule="auto"/>
+    </w:pPr>
+    <w:tblPr>
+      <w:tblBorders>
+        <w:top w:val="single" w:sz="4" w:space="0" w:color="auto"/>
+        <w:left w:val="single" w:sz="4" w:space="0" w:color="auto"/>
+        <w:bottom w:val="single" w:sz="4" w:space="0" w:color="auto"/>
+        <w:right w:val="single" w:sz="4" w:space="0" w:color="auto"/>
+        <w:insideH w:val="single" w:sz="4" w:space="0" w:color="auto"/>
+        <w:insideV w:val="single" w:sz="4" w:space="0" w:color="auto"/>
+      </w:tblBorders>
+    </w:tblPr>
+  </w:style>
+  <w:style w:type="paragraph" w:styleId="Paragraphedeliste">
+    <w:name w:val="List Paragraph"/>
+    <w:basedOn w:val="Normal"/>
+    <w:uiPriority w:val="34"/>
+    <w:qFormat/>
+    <w:rsid w:val="005A213A"/>
+    <w:pPr>
+      <w:ind w:left="720"/>
+      <w:contextualSpacing/>
+    </w:pPr>
+  </w:style>
 </w:styles>
 </file>
 

</xml_diff>